<commit_message>
vault backup: 2022-12-13 19:15:16
</commit_message>
<xml_diff>
--- a/Electrical Engineering Lab/Lab 10/學號_姓名_Lab010_結報.docx
+++ b/Electrical Engineering Lab/Lab 10/學號_姓名_Lab010_結報.docx
@@ -1,6 +1,6 @@
 
 <file path=word/document.xml><?xml version="1.0" encoding="utf-8"?>
-<w:document xmlns:wpc="http://schemas.microsoft.com/office/word/2010/wordprocessingCanvas" xmlns:cx="http://schemas.microsoft.com/office/drawing/2014/chartex" xmlns:cx1="http://schemas.microsoft.com/office/drawing/2015/9/8/chartex" xmlns:cx2="http://schemas.microsoft.com/office/drawing/2015/10/21/chartex" xmlns:cx3="http://schemas.microsoft.com/office/drawing/2016/5/9/chartex" xmlns:cx4="http://schemas.microsoft.com/office/drawing/2016/5/10/chartex" xmlns:cx5="http://schemas.microsoft.com/office/drawing/2016/5/11/chartex" xmlns:cx6="http://schemas.microsoft.com/office/drawing/2016/5/12/chartex" xmlns:cx7="http://schemas.microsoft.com/office/drawing/2016/5/13/chartex" xmlns:cx8="http://schemas.microsoft.com/office/drawing/2016/5/14/chartex" xmlns:mc="http://schemas.openxmlformats.org/markup-compatibility/2006" xmlns:aink="http://schemas.microsoft.com/office/drawing/2016/ink" xmlns:am3d="http://schemas.microsoft.com/office/drawing/2017/model3d" xmlns:o="urn:schemas-microsoft-com:office:office" xmlns:r="http://schemas.openxmlformats.org/officeDocument/2006/relationships" xmlns:m="http://schemas.openxmlformats.org/officeDocument/2006/math" xmlns:v="urn:schemas-microsoft-com:vml" xmlns:wp14="http://schemas.microsoft.com/office/word/2010/wordprocessingDrawing" xmlns:wp="http://schemas.openxmlformats.org/drawingml/2006/wordprocessingDrawing" xmlns:w10="urn:schemas-microsoft-com:office:word" xmlns:w="http://schemas.openxmlformats.org/wordprocessingml/2006/main" xmlns:w14="http://schemas.microsoft.com/office/word/2010/wordml" xmlns:w15="http://schemas.microsoft.com/office/word/2012/wordml" xmlns:w16cex="http://schemas.microsoft.com/office/word/2018/wordml/cex" xmlns:w16cid="http://schemas.microsoft.com/office/word/2016/wordml/cid" xmlns:w16="http://schemas.microsoft.com/office/word/2018/wordml" xmlns:w16sdtdh="http://schemas.microsoft.com/office/word/2020/wordml/sdtdatahash" xmlns:w16se="http://schemas.microsoft.com/office/word/2015/wordml/symex" xmlns:wpg="http://schemas.microsoft.com/office/word/2010/wordprocessingGroup" xmlns:wpi="http://schemas.microsoft.com/office/word/2010/wordprocessingInk" xmlns:wne="http://schemas.microsoft.com/office/word/2006/wordml" xmlns:wps="http://schemas.microsoft.com/office/word/2010/wordprocessingShape" mc:Ignorable="w14 w15 w16se w16cid w16 w16cex w16sdtdh wp14">
+<w:document xmlns:wpc="http://schemas.microsoft.com/office/word/2010/wordprocessingCanvas" xmlns:cx="http://schemas.microsoft.com/office/drawing/2014/chartex" xmlns:cx1="http://schemas.microsoft.com/office/drawing/2015/9/8/chartex" xmlns:cx2="http://schemas.microsoft.com/office/drawing/2015/10/21/chartex" xmlns:cx3="http://schemas.microsoft.com/office/drawing/2016/5/9/chartex" xmlns:cx4="http://schemas.microsoft.com/office/drawing/2016/5/10/chartex" xmlns:cx5="http://schemas.microsoft.com/office/drawing/2016/5/11/chartex" xmlns:cx6="http://schemas.microsoft.com/office/drawing/2016/5/12/chartex" xmlns:cx7="http://schemas.microsoft.com/office/drawing/2016/5/13/chartex" xmlns:cx8="http://schemas.microsoft.com/office/drawing/2016/5/14/chartex" xmlns:mc="http://schemas.openxmlformats.org/markup-compatibility/2006" xmlns:aink="http://schemas.microsoft.com/office/drawing/2016/ink" xmlns:am3d="http://schemas.microsoft.com/office/drawing/2017/model3d" xmlns:o="urn:schemas-microsoft-com:office:office" xmlns:oel="http://schemas.microsoft.com/office/2019/extlst" xmlns:r="http://schemas.openxmlformats.org/officeDocument/2006/relationships" xmlns:m="http://schemas.openxmlformats.org/officeDocument/2006/math" xmlns:v="urn:schemas-microsoft-com:vml" xmlns:wp14="http://schemas.microsoft.com/office/word/2010/wordprocessingDrawing" xmlns:wp="http://schemas.openxmlformats.org/drawingml/2006/wordprocessingDrawing" xmlns:w10="urn:schemas-microsoft-com:office:word" xmlns:w="http://schemas.openxmlformats.org/wordprocessingml/2006/main" xmlns:w14="http://schemas.microsoft.com/office/word/2010/wordml" xmlns:w15="http://schemas.microsoft.com/office/word/2012/wordml" xmlns:w16cex="http://schemas.microsoft.com/office/word/2018/wordml/cex" xmlns:w16cid="http://schemas.microsoft.com/office/word/2016/wordml/cid" xmlns:w16="http://schemas.microsoft.com/office/word/2018/wordml" xmlns:w16sdtdh="http://schemas.microsoft.com/office/word/2020/wordml/sdtdatahash" xmlns:w16se="http://schemas.microsoft.com/office/word/2015/wordml/symex" xmlns:wpg="http://schemas.microsoft.com/office/word/2010/wordprocessingGroup" xmlns:wpi="http://schemas.microsoft.com/office/word/2010/wordprocessingInk" xmlns:wne="http://schemas.microsoft.com/office/word/2006/wordml" xmlns:wps="http://schemas.microsoft.com/office/word/2010/wordprocessingShape" mc:Ignorable="w14 w15 w16se w16cid w16 w16cex w16sdtdh wp14">
   <w:body>
     <w:p>
       <w:pPr>
@@ -373,7 +373,7 @@
           </mc:Choice>
           <mc:Fallback>
             <w:pict>
-              <v:group w14:anchorId="38218D12" id="群組 19" o:spid="_x0000_s1026" style="position:absolute;left:0;text-align:left;margin-left:210.6pt;margin-top:104.8pt;width:82.8pt;height:102.6pt;z-index:251667456" coordsize="10515,13030" o:gfxdata="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">
+              <v:group w14:anchorId="38218D12" id="群組 19" o:spid="_x0000_s1026" style="position:absolute;left:0;text-align:left;margin-left:210.6pt;margin-top:104.8pt;width:82.8pt;height:102.6pt;z-index:251667456" coordsize="10515,13030" o:gfxdata="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">
                 <v:shapetype id="_x0000_t68" coordsize="21600,21600" o:spt="68" adj="5400,5400" path="m0@0l@1@0@1,21600@2,21600@2@0,21600@0,10800,xe">
                   <v:stroke joinstyle="miter"/>
                   <v:formulas>
@@ -749,9 +749,23 @@
             <w:pPr>
               <w:jc w:val="center"/>
               <w:rPr>
+                <w:rFonts w:hint="eastAsia"/>
                 <w:b/>
               </w:rPr>
             </w:pPr>
+            <w:r>
+              <w:rPr>
+                <w:rFonts w:hint="eastAsia"/>
+                <w:b/>
+              </w:rPr>
+              <w:t>5</w:t>
+            </w:r>
+            <w:r>
+              <w:rPr>
+                <w:b/>
+              </w:rPr>
+              <w:t>Hz</w:t>
+            </w:r>
           </w:p>
         </w:tc>
         <w:tc>
@@ -762,9 +776,23 @@
             <w:pPr>
               <w:jc w:val="center"/>
               <w:rPr>
+                <w:rFonts w:hint="eastAsia"/>
                 <w:b/>
               </w:rPr>
             </w:pPr>
+            <w:r>
+              <w:rPr>
+                <w:rFonts w:hint="eastAsia"/>
+                <w:b/>
+              </w:rPr>
+              <w:t>3</w:t>
+            </w:r>
+            <w:r>
+              <w:rPr>
+                <w:b/>
+              </w:rPr>
+              <w:t>.2Hz</w:t>
+            </w:r>
           </w:p>
         </w:tc>
       </w:tr>
@@ -799,7 +827,62 @@
       </w:r>
     </w:p>
     <w:p/>
-    <w:p/>
+    <w:p>
+      <w:r>
+        <w:rPr>
+          <w:noProof/>
+        </w:rPr>
+        <w:lastRenderedPageBreak/>
+        <w:drawing>
+          <wp:inline distT="0" distB="0" distL="0" distR="0" wp14:anchorId="4A15FE2C" wp14:editId="3DA6AD1D">
+            <wp:extent cx="6645910" cy="4982845"/>
+            <wp:effectExtent l="0" t="0" r="2540" b="8255"/>
+            <wp:docPr id="1" name="圖片 1"/>
+            <wp:cNvGraphicFramePr>
+              <a:graphicFrameLocks xmlns:a="http://schemas.openxmlformats.org/drawingml/2006/main" noChangeAspect="1"/>
+            </wp:cNvGraphicFramePr>
+            <a:graphic xmlns:a="http://schemas.openxmlformats.org/drawingml/2006/main">
+              <a:graphicData uri="http://schemas.openxmlformats.org/drawingml/2006/picture">
+                <pic:pic xmlns:pic="http://schemas.openxmlformats.org/drawingml/2006/picture">
+                  <pic:nvPicPr>
+                    <pic:cNvPr id="0" name="Picture 1"/>
+                    <pic:cNvPicPr>
+                      <a:picLocks noChangeAspect="1" noChangeArrowheads="1"/>
+                    </pic:cNvPicPr>
+                  </pic:nvPicPr>
+                  <pic:blipFill>
+                    <a:blip r:embed="rId9">
+                      <a:extLst>
+                        <a:ext uri="{28A0092B-C50C-407E-A947-70E740481C1C}">
+                          <a14:useLocalDpi xmlns:a14="http://schemas.microsoft.com/office/drawing/2010/main" val="0"/>
+                        </a:ext>
+                      </a:extLst>
+                    </a:blip>
+                    <a:srcRect/>
+                    <a:stretch>
+                      <a:fillRect/>
+                    </a:stretch>
+                  </pic:blipFill>
+                  <pic:spPr bwMode="auto">
+                    <a:xfrm>
+                      <a:off x="0" y="0"/>
+                      <a:ext cx="6645910" cy="4982845"/>
+                    </a:xfrm>
+                    <a:prstGeom prst="rect">
+                      <a:avLst/>
+                    </a:prstGeom>
+                    <a:noFill/>
+                    <a:ln>
+                      <a:noFill/>
+                    </a:ln>
+                  </pic:spPr>
+                </pic:pic>
+              </a:graphicData>
+            </a:graphic>
+          </wp:inline>
+        </w:drawing>
+      </w:r>
+    </w:p>
     <w:p/>
     <w:p>
       <w:pPr>
@@ -843,8 +926,126 @@
       </w:r>
     </w:p>
     <w:p/>
+    <w:p>
+      <w:r>
+        <w:rPr>
+          <w:noProof/>
+        </w:rPr>
+        <w:lastRenderedPageBreak/>
+        <w:drawing>
+          <wp:inline distT="0" distB="0" distL="0" distR="0" wp14:anchorId="5B39347E" wp14:editId="56B1A64A">
+            <wp:extent cx="6645910" cy="4982845"/>
+            <wp:effectExtent l="0" t="0" r="2540" b="8255"/>
+            <wp:docPr id="2" name="圖片 2"/>
+            <wp:cNvGraphicFramePr>
+              <a:graphicFrameLocks xmlns:a="http://schemas.openxmlformats.org/drawingml/2006/main" noChangeAspect="1"/>
+            </wp:cNvGraphicFramePr>
+            <a:graphic xmlns:a="http://schemas.openxmlformats.org/drawingml/2006/main">
+              <a:graphicData uri="http://schemas.openxmlformats.org/drawingml/2006/picture">
+                <pic:pic xmlns:pic="http://schemas.openxmlformats.org/drawingml/2006/picture">
+                  <pic:nvPicPr>
+                    <pic:cNvPr id="0" name="Picture 3"/>
+                    <pic:cNvPicPr>
+                      <a:picLocks noChangeAspect="1" noChangeArrowheads="1"/>
+                    </pic:cNvPicPr>
+                  </pic:nvPicPr>
+                  <pic:blipFill>
+                    <a:blip r:embed="rId10">
+                      <a:extLst>
+                        <a:ext uri="{28A0092B-C50C-407E-A947-70E740481C1C}">
+                          <a14:useLocalDpi xmlns:a14="http://schemas.microsoft.com/office/drawing/2010/main" val="0"/>
+                        </a:ext>
+                      </a:extLst>
+                    </a:blip>
+                    <a:srcRect/>
+                    <a:stretch>
+                      <a:fillRect/>
+                    </a:stretch>
+                  </pic:blipFill>
+                  <pic:spPr bwMode="auto">
+                    <a:xfrm>
+                      <a:off x="0" y="0"/>
+                      <a:ext cx="6645910" cy="4982845"/>
+                    </a:xfrm>
+                    <a:prstGeom prst="rect">
+                      <a:avLst/>
+                    </a:prstGeom>
+                    <a:noFill/>
+                    <a:ln>
+                      <a:noFill/>
+                    </a:ln>
+                  </pic:spPr>
+                </pic:pic>
+              </a:graphicData>
+            </a:graphic>
+          </wp:inline>
+        </w:drawing>
+      </w:r>
+    </w:p>
     <w:p/>
-    <w:p/>
+    <w:p>
+      <w:r>
+        <w:rPr>
+          <w:noProof/>
+        </w:rPr>
+        <w:lastRenderedPageBreak/>
+        <w:drawing>
+          <wp:inline distT="0" distB="0" distL="0" distR="0" wp14:anchorId="2A7AA58E" wp14:editId="681A39E8">
+            <wp:extent cx="6645910" cy="4982845"/>
+            <wp:effectExtent l="0" t="0" r="2540" b="8255"/>
+            <wp:docPr id="3" name="圖片 3"/>
+            <wp:cNvGraphicFramePr>
+              <a:graphicFrameLocks xmlns:a="http://schemas.openxmlformats.org/drawingml/2006/main" noChangeAspect="1"/>
+            </wp:cNvGraphicFramePr>
+            <a:graphic xmlns:a="http://schemas.openxmlformats.org/drawingml/2006/main">
+              <a:graphicData uri="http://schemas.openxmlformats.org/drawingml/2006/picture">
+                <pic:pic xmlns:pic="http://schemas.openxmlformats.org/drawingml/2006/picture">
+                  <pic:nvPicPr>
+                    <pic:cNvPr id="0" name="Picture 5"/>
+                    <pic:cNvPicPr>
+                      <a:picLocks noChangeAspect="1" noChangeArrowheads="1"/>
+                    </pic:cNvPicPr>
+                  </pic:nvPicPr>
+                  <pic:blipFill>
+                    <a:blip r:embed="rId11">
+                      <a:extLst>
+                        <a:ext uri="{28A0092B-C50C-407E-A947-70E740481C1C}">
+                          <a14:useLocalDpi xmlns:a14="http://schemas.microsoft.com/office/drawing/2010/main" val="0"/>
+                        </a:ext>
+                      </a:extLst>
+                    </a:blip>
+                    <a:srcRect/>
+                    <a:stretch>
+                      <a:fillRect/>
+                    </a:stretch>
+                  </pic:blipFill>
+                  <pic:spPr bwMode="auto">
+                    <a:xfrm>
+                      <a:off x="0" y="0"/>
+                      <a:ext cx="6645910" cy="4982845"/>
+                    </a:xfrm>
+                    <a:prstGeom prst="rect">
+                      <a:avLst/>
+                    </a:prstGeom>
+                    <a:noFill/>
+                    <a:ln>
+                      <a:noFill/>
+                    </a:ln>
+                  </pic:spPr>
+                </pic:pic>
+              </a:graphicData>
+            </a:graphic>
+          </wp:inline>
+        </w:drawing>
+      </w:r>
+    </w:p>
+    <w:p>
+      <w:pPr>
+        <w:rPr>
+          <w:rFonts w:hint="eastAsia"/>
+        </w:rPr>
+      </w:pPr>
+    </w:p>
     <w:p>
       <w:pPr>
         <w:rPr>
@@ -886,13 +1087,8 @@
       <w:r>
         <w:t xml:space="preserve">ry to explain if aliasing happened, </w:t>
       </w:r>
-      <w:proofErr w:type="gramStart"/>
-      <w:r>
-        <w:t>What's</w:t>
-      </w:r>
-      <w:proofErr w:type="gramEnd"/>
-      <w:r>
-        <w:t xml:space="preserve"> bothering you?</w:t>
+      <w:r>
+        <w:t>What's bothering you?</w:t>
       </w:r>
       <w:r>
         <w:br w:type="page"/>
@@ -1147,24 +1343,15 @@
                 <w:rFonts w:hint="eastAsia"/>
                 <w:b/>
               </w:rPr>
-              <w:t xml:space="preserve">Experiment </w:t>
-            </w:r>
-            <w:proofErr w:type="gramStart"/>
+              <w:t>Experiment Result</w:t>
+            </w:r>
             <w:r>
               <w:rPr>
                 <w:rFonts w:hint="eastAsia"/>
                 <w:b/>
               </w:rPr>
-              <w:t>Result</w:t>
-            </w:r>
-            <w:r>
-              <w:rPr>
-                <w:rFonts w:hint="eastAsia"/>
-                <w:b/>
-              </w:rPr>
               <w:t>(</w:t>
             </w:r>
-            <w:proofErr w:type="gramEnd"/>
             <w:r>
               <w:rPr>
                 <w:b/>
@@ -1190,9 +1377,23 @@
             <w:pPr>
               <w:jc w:val="center"/>
               <w:rPr>
+                <w:rFonts w:hint="eastAsia"/>
                 <w:b/>
               </w:rPr>
             </w:pPr>
+            <w:r>
+              <w:rPr>
+                <w:rFonts w:hint="eastAsia"/>
+                <w:b/>
+              </w:rPr>
+              <w:t>0</w:t>
+            </w:r>
+            <w:r>
+              <w:rPr>
+                <w:b/>
+              </w:rPr>
+              <w:t>.3</w:t>
+            </w:r>
           </w:p>
         </w:tc>
         <w:tc>
@@ -1209,6 +1410,19 @@
                 <w:b/>
               </w:rPr>
             </w:pPr>
+            <w:r>
+              <w:rPr>
+                <w:rFonts w:hint="eastAsia"/>
+                <w:b/>
+              </w:rPr>
+              <w:t>0</w:t>
+            </w:r>
+            <w:r>
+              <w:rPr>
+                <w:b/>
+              </w:rPr>
+              <w:t>.21</w:t>
+            </w:r>
           </w:p>
         </w:tc>
       </w:tr>
@@ -1233,17 +1447,8 @@
                 <w:rFonts w:hint="eastAsia"/>
                 <w:b/>
               </w:rPr>
-              <w:t xml:space="preserve">Experiment </w:t>
-            </w:r>
-            <w:proofErr w:type="gramStart"/>
-            <w:r>
-              <w:rPr>
-                <w:rFonts w:hint="eastAsia"/>
-                <w:b/>
-              </w:rPr>
-              <w:t>Result(</w:t>
-            </w:r>
-            <w:proofErr w:type="gramEnd"/>
+              <w:t>Experiment Result(</w:t>
+            </w:r>
             <w:r>
               <w:rPr>
                 <w:b/>
@@ -1269,6 +1474,19 @@
                 <w:b/>
               </w:rPr>
             </w:pPr>
+            <w:r>
+              <w:rPr>
+                <w:rFonts w:hint="eastAsia"/>
+                <w:b/>
+              </w:rPr>
+              <w:t>0</w:t>
+            </w:r>
+            <w:r>
+              <w:rPr>
+                <w:b/>
+              </w:rPr>
+              <w:t>.43</w:t>
+            </w:r>
           </w:p>
         </w:tc>
         <w:tc>
@@ -1282,6 +1500,19 @@
                 <w:b/>
               </w:rPr>
             </w:pPr>
+            <w:r>
+              <w:rPr>
+                <w:rFonts w:hint="eastAsia"/>
+                <w:b/>
+              </w:rPr>
+              <w:t>0</w:t>
+            </w:r>
+            <w:r>
+              <w:rPr>
+                <w:b/>
+              </w:rPr>
+              <w:t>.25</w:t>
+            </w:r>
           </w:p>
         </w:tc>
       </w:tr>
@@ -1297,13 +1528,8 @@
         <w:ind w:leftChars="0"/>
       </w:pPr>
       <w:r>
-        <w:t xml:space="preserve">Result of the code </w:t>
-      </w:r>
-      <w:proofErr w:type="gramStart"/>
-      <w:r>
-        <w:t>plot(</w:t>
-      </w:r>
-      <w:proofErr w:type="gramEnd"/>
+        <w:t>Result of the code plot(</w:t>
+      </w:r>
       <w:r>
         <w:rPr>
           <w:color w:val="FF0000"/>
@@ -1330,15 +1556,124 @@
       </w:r>
       <w:r>
         <w:t>):</w:t>
+      </w:r>
+    </w:p>
+    <w:p/>
+    <w:p>
+      <w:r>
+        <w:rPr>
+          <w:noProof/>
+        </w:rPr>
+        <w:drawing>
+          <wp:inline distT="0" distB="0" distL="0" distR="0" wp14:anchorId="3D64BAA5" wp14:editId="7FA266D2">
+            <wp:extent cx="6645910" cy="4982845"/>
+            <wp:effectExtent l="0" t="0" r="2540" b="8255"/>
+            <wp:docPr id="4" name="圖片 4"/>
+            <wp:cNvGraphicFramePr>
+              <a:graphicFrameLocks xmlns:a="http://schemas.openxmlformats.org/drawingml/2006/main" noChangeAspect="1"/>
+            </wp:cNvGraphicFramePr>
+            <a:graphic xmlns:a="http://schemas.openxmlformats.org/drawingml/2006/main">
+              <a:graphicData uri="http://schemas.openxmlformats.org/drawingml/2006/picture">
+                <pic:pic xmlns:pic="http://schemas.openxmlformats.org/drawingml/2006/picture">
+                  <pic:nvPicPr>
+                    <pic:cNvPr id="0" name="Picture 7"/>
+                    <pic:cNvPicPr>
+                      <a:picLocks noChangeAspect="1" noChangeArrowheads="1"/>
+                    </pic:cNvPicPr>
+                  </pic:nvPicPr>
+                  <pic:blipFill>
+                    <a:blip r:embed="rId12">
+                      <a:extLst>
+                        <a:ext uri="{28A0092B-C50C-407E-A947-70E740481C1C}">
+                          <a14:useLocalDpi xmlns:a14="http://schemas.microsoft.com/office/drawing/2010/main" val="0"/>
+                        </a:ext>
+                      </a:extLst>
+                    </a:blip>
+                    <a:srcRect/>
+                    <a:stretch>
+                      <a:fillRect/>
+                    </a:stretch>
+                  </pic:blipFill>
+                  <pic:spPr bwMode="auto">
+                    <a:xfrm>
+                      <a:off x="0" y="0"/>
+                      <a:ext cx="6645910" cy="4982845"/>
+                    </a:xfrm>
+                    <a:prstGeom prst="rect">
+                      <a:avLst/>
+                    </a:prstGeom>
+                    <a:noFill/>
+                    <a:ln>
+                      <a:noFill/>
+                    </a:ln>
+                  </pic:spPr>
+                </pic:pic>
+              </a:graphicData>
+            </a:graphic>
+          </wp:inline>
+        </w:drawing>
+      </w:r>
+    </w:p>
+    <w:p/>
+    <w:p>
+      <w:r>
+        <w:rPr>
+          <w:noProof/>
+        </w:rPr>
+        <w:lastRenderedPageBreak/>
+        <w:drawing>
+          <wp:inline distT="0" distB="0" distL="0" distR="0" wp14:anchorId="4DD32D93" wp14:editId="78329A35">
+            <wp:extent cx="6645910" cy="4982845"/>
+            <wp:effectExtent l="0" t="0" r="2540" b="8255"/>
+            <wp:docPr id="5" name="圖片 5"/>
+            <wp:cNvGraphicFramePr>
+              <a:graphicFrameLocks xmlns:a="http://schemas.openxmlformats.org/drawingml/2006/main" noChangeAspect="1"/>
+            </wp:cNvGraphicFramePr>
+            <a:graphic xmlns:a="http://schemas.openxmlformats.org/drawingml/2006/main">
+              <a:graphicData uri="http://schemas.openxmlformats.org/drawingml/2006/picture">
+                <pic:pic xmlns:pic="http://schemas.openxmlformats.org/drawingml/2006/picture">
+                  <pic:nvPicPr>
+                    <pic:cNvPr id="0" name="Picture 9"/>
+                    <pic:cNvPicPr>
+                      <a:picLocks noChangeAspect="1" noChangeArrowheads="1"/>
+                    </pic:cNvPicPr>
+                  </pic:nvPicPr>
+                  <pic:blipFill>
+                    <a:blip r:embed="rId13">
+                      <a:extLst>
+                        <a:ext uri="{28A0092B-C50C-407E-A947-70E740481C1C}">
+                          <a14:useLocalDpi xmlns:a14="http://schemas.microsoft.com/office/drawing/2010/main" val="0"/>
+                        </a:ext>
+                      </a:extLst>
+                    </a:blip>
+                    <a:srcRect/>
+                    <a:stretch>
+                      <a:fillRect/>
+                    </a:stretch>
+                  </pic:blipFill>
+                  <pic:spPr bwMode="auto">
+                    <a:xfrm>
+                      <a:off x="0" y="0"/>
+                      <a:ext cx="6645910" cy="4982845"/>
+                    </a:xfrm>
+                    <a:prstGeom prst="rect">
+                      <a:avLst/>
+                    </a:prstGeom>
+                    <a:noFill/>
+                    <a:ln>
+                      <a:noFill/>
+                    </a:ln>
+                  </pic:spPr>
+                </pic:pic>
+              </a:graphicData>
+            </a:graphic>
+          </wp:inline>
+        </w:drawing>
       </w:r>
     </w:p>
     <w:p/>
     <w:p/>
     <w:p/>
-    <w:p/>
-    <w:p/>
-    <w:p/>
-    <w:p/>
     <w:p>
       <w:pPr>
         <w:jc w:val="center"/>
@@ -1441,23 +1776,7 @@
           <w:color w:val="222222"/>
           <w:szCs w:val="54"/>
         </w:rPr>
-        <w:t xml:space="preserve">Try to explain why we </w:t>
-      </w:r>
-      <w:proofErr w:type="spellStart"/>
-      <w:r>
-        <w:rPr>
-          <w:color w:val="222222"/>
-          <w:szCs w:val="54"/>
-        </w:rPr>
-        <w:t>can not</w:t>
-      </w:r>
-      <w:proofErr w:type="spellEnd"/>
-      <w:r>
-        <w:rPr>
-          <w:color w:val="222222"/>
-          <w:szCs w:val="54"/>
-        </w:rPr>
-        <w:t xml:space="preserve"> get the precise </w:t>
+        <w:t xml:space="preserve">Try to explain why we can not get the precise </w:t>
       </w:r>
       <w:r>
         <w:rPr>
@@ -1518,7 +1837,7 @@
       </w:pPr>
     </w:p>
     <w:sectPr>
-      <w:headerReference w:type="default" r:id="rId9"/>
+      <w:headerReference w:type="default" r:id="rId14"/>
       <w:pgSz w:w="11906" w:h="16838"/>
       <w:pgMar w:top="720" w:right="720" w:bottom="720" w:left="720" w:header="851" w:footer="992" w:gutter="0"/>
       <w:cols w:space="425"/>
@@ -1529,7 +1848,7 @@
 </file>
 
 <file path=word/endnotes.xml><?xml version="1.0" encoding="utf-8"?>
-<w:endnotes xmlns:wpc="http://schemas.microsoft.com/office/word/2010/wordprocessingCanvas" xmlns:cx="http://schemas.microsoft.com/office/drawing/2014/chartex" xmlns:cx1="http://schemas.microsoft.com/office/drawing/2015/9/8/chartex" xmlns:cx2="http://schemas.microsoft.com/office/drawing/2015/10/21/chartex" xmlns:cx3="http://schemas.microsoft.com/office/drawing/2016/5/9/chartex" xmlns:cx4="http://schemas.microsoft.com/office/drawing/2016/5/10/chartex" xmlns:cx5="http://schemas.microsoft.com/office/drawing/2016/5/11/chartex" xmlns:cx6="http://schemas.microsoft.com/office/drawing/2016/5/12/chartex" xmlns:cx7="http://schemas.microsoft.com/office/drawing/2016/5/13/chartex" xmlns:cx8="http://schemas.microsoft.com/office/drawing/2016/5/14/chartex" xmlns:mc="http://schemas.openxmlformats.org/markup-compatibility/2006" xmlns:aink="http://schemas.microsoft.com/office/drawing/2016/ink" xmlns:am3d="http://schemas.microsoft.com/office/drawing/2017/model3d" xmlns:o="urn:schemas-microsoft-com:office:office" xmlns:r="http://schemas.openxmlformats.org/officeDocument/2006/relationships" xmlns:m="http://schemas.openxmlformats.org/officeDocument/2006/math" xmlns:v="urn:schemas-microsoft-com:vml" xmlns:wp14="http://schemas.microsoft.com/office/word/2010/wordprocessingDrawing" xmlns:wp="http://schemas.openxmlformats.org/drawingml/2006/wordprocessingDrawing" xmlns:w10="urn:schemas-microsoft-com:office:word" xmlns:w="http://schemas.openxmlformats.org/wordprocessingml/2006/main" xmlns:w14="http://schemas.microsoft.com/office/word/2010/wordml" xmlns:w15="http://schemas.microsoft.com/office/word/2012/wordml" xmlns:w16cex="http://schemas.microsoft.com/office/word/2018/wordml/cex" xmlns:w16cid="http://schemas.microsoft.com/office/word/2016/wordml/cid" xmlns:w16="http://schemas.microsoft.com/office/word/2018/wordml" xmlns:w16sdtdh="http://schemas.microsoft.com/office/word/2020/wordml/sdtdatahash" xmlns:w16se="http://schemas.microsoft.com/office/word/2015/wordml/symex" xmlns:wpg="http://schemas.microsoft.com/office/word/2010/wordprocessingGroup" xmlns:wpi="http://schemas.microsoft.com/office/word/2010/wordprocessingInk" xmlns:wne="http://schemas.microsoft.com/office/word/2006/wordml" xmlns:wps="http://schemas.microsoft.com/office/word/2010/wordprocessingShape" mc:Ignorable="w14 w15 w16se w16cid w16 w16cex w16sdtdh wp14">
+<w:endnotes xmlns:wpc="http://schemas.microsoft.com/office/word/2010/wordprocessingCanvas" xmlns:cx="http://schemas.microsoft.com/office/drawing/2014/chartex" xmlns:cx1="http://schemas.microsoft.com/office/drawing/2015/9/8/chartex" xmlns:cx2="http://schemas.microsoft.com/office/drawing/2015/10/21/chartex" xmlns:cx3="http://schemas.microsoft.com/office/drawing/2016/5/9/chartex" xmlns:cx4="http://schemas.microsoft.com/office/drawing/2016/5/10/chartex" xmlns:cx5="http://schemas.microsoft.com/office/drawing/2016/5/11/chartex" xmlns:cx6="http://schemas.microsoft.com/office/drawing/2016/5/12/chartex" xmlns:cx7="http://schemas.microsoft.com/office/drawing/2016/5/13/chartex" xmlns:cx8="http://schemas.microsoft.com/office/drawing/2016/5/14/chartex" xmlns:mc="http://schemas.openxmlformats.org/markup-compatibility/2006" xmlns:aink="http://schemas.microsoft.com/office/drawing/2016/ink" xmlns:am3d="http://schemas.microsoft.com/office/drawing/2017/model3d" xmlns:o="urn:schemas-microsoft-com:office:office" xmlns:oel="http://schemas.microsoft.com/office/2019/extlst" xmlns:r="http://schemas.openxmlformats.org/officeDocument/2006/relationships" xmlns:m="http://schemas.openxmlformats.org/officeDocument/2006/math" xmlns:v="urn:schemas-microsoft-com:vml" xmlns:wp14="http://schemas.microsoft.com/office/word/2010/wordprocessingDrawing" xmlns:wp="http://schemas.openxmlformats.org/drawingml/2006/wordprocessingDrawing" xmlns:w10="urn:schemas-microsoft-com:office:word" xmlns:w="http://schemas.openxmlformats.org/wordprocessingml/2006/main" xmlns:w14="http://schemas.microsoft.com/office/word/2010/wordml" xmlns:w15="http://schemas.microsoft.com/office/word/2012/wordml" xmlns:w16cex="http://schemas.microsoft.com/office/word/2018/wordml/cex" xmlns:w16cid="http://schemas.microsoft.com/office/word/2016/wordml/cid" xmlns:w16="http://schemas.microsoft.com/office/word/2018/wordml" xmlns:w16sdtdh="http://schemas.microsoft.com/office/word/2020/wordml/sdtdatahash" xmlns:w16se="http://schemas.microsoft.com/office/word/2015/wordml/symex" xmlns:wpg="http://schemas.microsoft.com/office/word/2010/wordprocessingGroup" xmlns:wpi="http://schemas.microsoft.com/office/word/2010/wordprocessingInk" xmlns:wne="http://schemas.microsoft.com/office/word/2006/wordml" xmlns:wps="http://schemas.microsoft.com/office/word/2010/wordprocessingShape" mc:Ignorable="w14 w15 w16se w16cid w16 w16cex w16sdtdh wp14">
   <w:endnote w:type="separator" w:id="-1">
     <w:p>
       <w:pPr>
@@ -1554,7 +1873,7 @@
 </file>
 
 <file path=word/footnotes.xml><?xml version="1.0" encoding="utf-8"?>
-<w:footnotes xmlns:wpc="http://schemas.microsoft.com/office/word/2010/wordprocessingCanvas" xmlns:cx="http://schemas.microsoft.com/office/drawing/2014/chartex" xmlns:cx1="http://schemas.microsoft.com/office/drawing/2015/9/8/chartex" xmlns:cx2="http://schemas.microsoft.com/office/drawing/2015/10/21/chartex" xmlns:cx3="http://schemas.microsoft.com/office/drawing/2016/5/9/chartex" xmlns:cx4="http://schemas.microsoft.com/office/drawing/2016/5/10/chartex" xmlns:cx5="http://schemas.microsoft.com/office/drawing/2016/5/11/chartex" xmlns:cx6="http://schemas.microsoft.com/office/drawing/2016/5/12/chartex" xmlns:cx7="http://schemas.microsoft.com/office/drawing/2016/5/13/chartex" xmlns:cx8="http://schemas.microsoft.com/office/drawing/2016/5/14/chartex" xmlns:mc="http://schemas.openxmlformats.org/markup-compatibility/2006" xmlns:aink="http://schemas.microsoft.com/office/drawing/2016/ink" xmlns:am3d="http://schemas.microsoft.com/office/drawing/2017/model3d" xmlns:o="urn:schemas-microsoft-com:office:office" xmlns:r="http://schemas.openxmlformats.org/officeDocument/2006/relationships" xmlns:m="http://schemas.openxmlformats.org/officeDocument/2006/math" xmlns:v="urn:schemas-microsoft-com:vml" xmlns:wp14="http://schemas.microsoft.com/office/word/2010/wordprocessingDrawing" xmlns:wp="http://schemas.openxmlformats.org/drawingml/2006/wordprocessingDrawing" xmlns:w10="urn:schemas-microsoft-com:office:word" xmlns:w="http://schemas.openxmlformats.org/wordprocessingml/2006/main" xmlns:w14="http://schemas.microsoft.com/office/word/2010/wordml" xmlns:w15="http://schemas.microsoft.com/office/word/2012/wordml" xmlns:w16cex="http://schemas.microsoft.com/office/word/2018/wordml/cex" xmlns:w16cid="http://schemas.microsoft.com/office/word/2016/wordml/cid" xmlns:w16="http://schemas.microsoft.com/office/word/2018/wordml" xmlns:w16sdtdh="http://schemas.microsoft.com/office/word/2020/wordml/sdtdatahash" xmlns:w16se="http://schemas.microsoft.com/office/word/2015/wordml/symex" xmlns:wpg="http://schemas.microsoft.com/office/word/2010/wordprocessingGroup" xmlns:wpi="http://schemas.microsoft.com/office/word/2010/wordprocessingInk" xmlns:wne="http://schemas.microsoft.com/office/word/2006/wordml" xmlns:wps="http://schemas.microsoft.com/office/word/2010/wordprocessingShape" mc:Ignorable="w14 w15 w16se w16cid w16 w16cex w16sdtdh wp14">
+<w:footnotes xmlns:wpc="http://schemas.microsoft.com/office/word/2010/wordprocessingCanvas" xmlns:cx="http://schemas.microsoft.com/office/drawing/2014/chartex" xmlns:cx1="http://schemas.microsoft.com/office/drawing/2015/9/8/chartex" xmlns:cx2="http://schemas.microsoft.com/office/drawing/2015/10/21/chartex" xmlns:cx3="http://schemas.microsoft.com/office/drawing/2016/5/9/chartex" xmlns:cx4="http://schemas.microsoft.com/office/drawing/2016/5/10/chartex" xmlns:cx5="http://schemas.microsoft.com/office/drawing/2016/5/11/chartex" xmlns:cx6="http://schemas.microsoft.com/office/drawing/2016/5/12/chartex" xmlns:cx7="http://schemas.microsoft.com/office/drawing/2016/5/13/chartex" xmlns:cx8="http://schemas.microsoft.com/office/drawing/2016/5/14/chartex" xmlns:mc="http://schemas.openxmlformats.org/markup-compatibility/2006" xmlns:aink="http://schemas.microsoft.com/office/drawing/2016/ink" xmlns:am3d="http://schemas.microsoft.com/office/drawing/2017/model3d" xmlns:o="urn:schemas-microsoft-com:office:office" xmlns:oel="http://schemas.microsoft.com/office/2019/extlst" xmlns:r="http://schemas.openxmlformats.org/officeDocument/2006/relationships" xmlns:m="http://schemas.openxmlformats.org/officeDocument/2006/math" xmlns:v="urn:schemas-microsoft-com:vml" xmlns:wp14="http://schemas.microsoft.com/office/word/2010/wordprocessingDrawing" xmlns:wp="http://schemas.openxmlformats.org/drawingml/2006/wordprocessingDrawing" xmlns:w10="urn:schemas-microsoft-com:office:word" xmlns:w="http://schemas.openxmlformats.org/wordprocessingml/2006/main" xmlns:w14="http://schemas.microsoft.com/office/word/2010/wordml" xmlns:w15="http://schemas.microsoft.com/office/word/2012/wordml" xmlns:w16cex="http://schemas.microsoft.com/office/word/2018/wordml/cex" xmlns:w16cid="http://schemas.microsoft.com/office/word/2016/wordml/cid" xmlns:w16="http://schemas.microsoft.com/office/word/2018/wordml" xmlns:w16sdtdh="http://schemas.microsoft.com/office/word/2020/wordml/sdtdatahash" xmlns:w16se="http://schemas.microsoft.com/office/word/2015/wordml/symex" xmlns:wpg="http://schemas.microsoft.com/office/word/2010/wordprocessingGroup" xmlns:wpi="http://schemas.microsoft.com/office/word/2010/wordprocessingInk" xmlns:wne="http://schemas.microsoft.com/office/word/2006/wordml" xmlns:wps="http://schemas.microsoft.com/office/word/2010/wordprocessingShape" mc:Ignorable="w14 w15 w16se w16cid w16 w16cex w16sdtdh wp14">
   <w:footnote w:type="separator" w:id="-1">
     <w:p>
       <w:pPr>
@@ -1579,7 +1898,7 @@
 </file>
 
 <file path=word/header1.xml><?xml version="1.0" encoding="utf-8"?>
-<w:hdr xmlns:wpc="http://schemas.microsoft.com/office/word/2010/wordprocessingCanvas" xmlns:cx="http://schemas.microsoft.com/office/drawing/2014/chartex" xmlns:cx1="http://schemas.microsoft.com/office/drawing/2015/9/8/chartex" xmlns:cx2="http://schemas.microsoft.com/office/drawing/2015/10/21/chartex" xmlns:cx3="http://schemas.microsoft.com/office/drawing/2016/5/9/chartex" xmlns:cx4="http://schemas.microsoft.com/office/drawing/2016/5/10/chartex" xmlns:cx5="http://schemas.microsoft.com/office/drawing/2016/5/11/chartex" xmlns:cx6="http://schemas.microsoft.com/office/drawing/2016/5/12/chartex" xmlns:cx7="http://schemas.microsoft.com/office/drawing/2016/5/13/chartex" xmlns:cx8="http://schemas.microsoft.com/office/drawing/2016/5/14/chartex" xmlns:mc="http://schemas.openxmlformats.org/markup-compatibility/2006" xmlns:aink="http://schemas.microsoft.com/office/drawing/2016/ink" xmlns:am3d="http://schemas.microsoft.com/office/drawing/2017/model3d" xmlns:o="urn:schemas-microsoft-com:office:office" xmlns:r="http://schemas.openxmlformats.org/officeDocument/2006/relationships" xmlns:m="http://schemas.openxmlformats.org/officeDocument/2006/math" xmlns:v="urn:schemas-microsoft-com:vml" xmlns:wp14="http://schemas.microsoft.com/office/word/2010/wordprocessingDrawing" xmlns:wp="http://schemas.openxmlformats.org/drawingml/2006/wordprocessingDrawing" xmlns:w10="urn:schemas-microsoft-com:office:word" xmlns:w="http://schemas.openxmlformats.org/wordprocessingml/2006/main" xmlns:w14="http://schemas.microsoft.com/office/word/2010/wordml" xmlns:w15="http://schemas.microsoft.com/office/word/2012/wordml" xmlns:w16cex="http://schemas.microsoft.com/office/word/2018/wordml/cex" xmlns:w16cid="http://schemas.microsoft.com/office/word/2016/wordml/cid" xmlns:w16="http://schemas.microsoft.com/office/word/2018/wordml" xmlns:w16sdtdh="http://schemas.microsoft.com/office/word/2020/wordml/sdtdatahash" xmlns:w16se="http://schemas.microsoft.com/office/word/2015/wordml/symex" xmlns:wpg="http://schemas.microsoft.com/office/word/2010/wordprocessingGroup" xmlns:wpi="http://schemas.microsoft.com/office/word/2010/wordprocessingInk" xmlns:wne="http://schemas.microsoft.com/office/word/2006/wordml" xmlns:wps="http://schemas.microsoft.com/office/word/2010/wordprocessingShape" mc:Ignorable="w14 w15 w16se w16cid w16 w16cex w16sdtdh wp14">
+<w:hdr xmlns:wpc="http://schemas.microsoft.com/office/word/2010/wordprocessingCanvas" xmlns:cx="http://schemas.microsoft.com/office/drawing/2014/chartex" xmlns:cx1="http://schemas.microsoft.com/office/drawing/2015/9/8/chartex" xmlns:cx2="http://schemas.microsoft.com/office/drawing/2015/10/21/chartex" xmlns:cx3="http://schemas.microsoft.com/office/drawing/2016/5/9/chartex" xmlns:cx4="http://schemas.microsoft.com/office/drawing/2016/5/10/chartex" xmlns:cx5="http://schemas.microsoft.com/office/drawing/2016/5/11/chartex" xmlns:cx6="http://schemas.microsoft.com/office/drawing/2016/5/12/chartex" xmlns:cx7="http://schemas.microsoft.com/office/drawing/2016/5/13/chartex" xmlns:cx8="http://schemas.microsoft.com/office/drawing/2016/5/14/chartex" xmlns:mc="http://schemas.openxmlformats.org/markup-compatibility/2006" xmlns:aink="http://schemas.microsoft.com/office/drawing/2016/ink" xmlns:am3d="http://schemas.microsoft.com/office/drawing/2017/model3d" xmlns:o="urn:schemas-microsoft-com:office:office" xmlns:oel="http://schemas.microsoft.com/office/2019/extlst" xmlns:r="http://schemas.openxmlformats.org/officeDocument/2006/relationships" xmlns:m="http://schemas.openxmlformats.org/officeDocument/2006/math" xmlns:v="urn:schemas-microsoft-com:vml" xmlns:wp14="http://schemas.microsoft.com/office/word/2010/wordprocessingDrawing" xmlns:wp="http://schemas.openxmlformats.org/drawingml/2006/wordprocessingDrawing" xmlns:w10="urn:schemas-microsoft-com:office:word" xmlns:w="http://schemas.openxmlformats.org/wordprocessingml/2006/main" xmlns:w14="http://schemas.microsoft.com/office/word/2010/wordml" xmlns:w15="http://schemas.microsoft.com/office/word/2012/wordml" xmlns:w16cex="http://schemas.microsoft.com/office/word/2018/wordml/cex" xmlns:w16cid="http://schemas.microsoft.com/office/word/2016/wordml/cid" xmlns:w16="http://schemas.microsoft.com/office/word/2018/wordml" xmlns:w16sdtdh="http://schemas.microsoft.com/office/word/2020/wordml/sdtdatahash" xmlns:w16se="http://schemas.microsoft.com/office/word/2015/wordml/symex" xmlns:wpg="http://schemas.microsoft.com/office/word/2010/wordprocessingGroup" xmlns:wpi="http://schemas.microsoft.com/office/word/2010/wordprocessingInk" xmlns:wne="http://schemas.microsoft.com/office/word/2006/wordml" xmlns:wps="http://schemas.microsoft.com/office/word/2010/wordprocessingShape" mc:Ignorable="w14 w15 w16se w16cid w16 w16cex w16sdtdh wp14">
   <w:p>
     <w:pPr>
       <w:pStyle w:val="a3"/>
@@ -1611,7 +1930,7 @@
 </file>
 
 <file path=word/numbering.xml><?xml version="1.0" encoding="utf-8"?>
-<w:numbering xmlns:wpc="http://schemas.microsoft.com/office/word/2010/wordprocessingCanvas" xmlns:cx="http://schemas.microsoft.com/office/drawing/2014/chartex" xmlns:cx1="http://schemas.microsoft.com/office/drawing/2015/9/8/chartex" xmlns:cx2="http://schemas.microsoft.com/office/drawing/2015/10/21/chartex" xmlns:cx3="http://schemas.microsoft.com/office/drawing/2016/5/9/chartex" xmlns:cx4="http://schemas.microsoft.com/office/drawing/2016/5/10/chartex" xmlns:cx5="http://schemas.microsoft.com/office/drawing/2016/5/11/chartex" xmlns:cx6="http://schemas.microsoft.com/office/drawing/2016/5/12/chartex" xmlns:cx7="http://schemas.microsoft.com/office/drawing/2016/5/13/chartex" xmlns:cx8="http://schemas.microsoft.com/office/drawing/2016/5/14/chartex" xmlns:mc="http://schemas.openxmlformats.org/markup-compatibility/2006" xmlns:aink="http://schemas.microsoft.com/office/drawing/2016/ink" xmlns:am3d="http://schemas.microsoft.com/office/drawing/2017/model3d" xmlns:o="urn:schemas-microsoft-com:office:office" xmlns:r="http://schemas.openxmlformats.org/officeDocument/2006/relationships" xmlns:m="http://schemas.openxmlformats.org/officeDocument/2006/math" xmlns:v="urn:schemas-microsoft-com:vml" xmlns:wp14="http://schemas.microsoft.com/office/word/2010/wordprocessingDrawing" xmlns:wp="http://schemas.openxmlformats.org/drawingml/2006/wordprocessingDrawing" xmlns:w10="urn:schemas-microsoft-com:office:word" xmlns:w="http://schemas.openxmlformats.org/wordprocessingml/2006/main" xmlns:w14="http://schemas.microsoft.com/office/word/2010/wordml" xmlns:w15="http://schemas.microsoft.com/office/word/2012/wordml" xmlns:w16cex="http://schemas.microsoft.com/office/word/2018/wordml/cex" xmlns:w16cid="http://schemas.microsoft.com/office/word/2016/wordml/cid" xmlns:w16="http://schemas.microsoft.com/office/word/2018/wordml" xmlns:w16sdtdh="http://schemas.microsoft.com/office/word/2020/wordml/sdtdatahash" xmlns:w16se="http://schemas.microsoft.com/office/word/2015/wordml/symex" xmlns:wpg="http://schemas.microsoft.com/office/word/2010/wordprocessingGroup" xmlns:wpi="http://schemas.microsoft.com/office/word/2010/wordprocessingInk" xmlns:wne="http://schemas.microsoft.com/office/word/2006/wordml" xmlns:wps="http://schemas.microsoft.com/office/word/2010/wordprocessingShape" mc:Ignorable="w14 w15 w16se w16cid w16 w16cex w16sdtdh wp14">
+<w:numbering xmlns:wpc="http://schemas.microsoft.com/office/word/2010/wordprocessingCanvas" xmlns:cx="http://schemas.microsoft.com/office/drawing/2014/chartex" xmlns:cx1="http://schemas.microsoft.com/office/drawing/2015/9/8/chartex" xmlns:cx2="http://schemas.microsoft.com/office/drawing/2015/10/21/chartex" xmlns:cx3="http://schemas.microsoft.com/office/drawing/2016/5/9/chartex" xmlns:cx4="http://schemas.microsoft.com/office/drawing/2016/5/10/chartex" xmlns:cx5="http://schemas.microsoft.com/office/drawing/2016/5/11/chartex" xmlns:cx6="http://schemas.microsoft.com/office/drawing/2016/5/12/chartex" xmlns:cx7="http://schemas.microsoft.com/office/drawing/2016/5/13/chartex" xmlns:cx8="http://schemas.microsoft.com/office/drawing/2016/5/14/chartex" xmlns:mc="http://schemas.openxmlformats.org/markup-compatibility/2006" xmlns:aink="http://schemas.microsoft.com/office/drawing/2016/ink" xmlns:am3d="http://schemas.microsoft.com/office/drawing/2017/model3d" xmlns:o="urn:schemas-microsoft-com:office:office" xmlns:oel="http://schemas.microsoft.com/office/2019/extlst" xmlns:r="http://schemas.openxmlformats.org/officeDocument/2006/relationships" xmlns:m="http://schemas.openxmlformats.org/officeDocument/2006/math" xmlns:v="urn:schemas-microsoft-com:vml" xmlns:wp14="http://schemas.microsoft.com/office/word/2010/wordprocessingDrawing" xmlns:wp="http://schemas.openxmlformats.org/drawingml/2006/wordprocessingDrawing" xmlns:w10="urn:schemas-microsoft-com:office:word" xmlns:w="http://schemas.openxmlformats.org/wordprocessingml/2006/main" xmlns:w14="http://schemas.microsoft.com/office/word/2010/wordml" xmlns:w15="http://schemas.microsoft.com/office/word/2012/wordml" xmlns:w16cex="http://schemas.microsoft.com/office/word/2018/wordml/cex" xmlns:w16cid="http://schemas.microsoft.com/office/word/2016/wordml/cid" xmlns:w16="http://schemas.microsoft.com/office/word/2018/wordml" xmlns:w16sdtdh="http://schemas.microsoft.com/office/word/2020/wordml/sdtdatahash" xmlns:w16se="http://schemas.microsoft.com/office/word/2015/wordml/symex" xmlns:wpg="http://schemas.microsoft.com/office/word/2010/wordprocessingGroup" xmlns:wpi="http://schemas.microsoft.com/office/word/2010/wordprocessingInk" xmlns:wne="http://schemas.microsoft.com/office/word/2006/wordml" xmlns:wps="http://schemas.microsoft.com/office/word/2010/wordprocessingShape" mc:Ignorable="w14 w15 w16se w16cid w16 w16cex w16sdtdh wp14">
   <w:abstractNum w:abstractNumId="0" w15:restartNumberingAfterBreak="0">
     <w:nsid w:val="08CD4BBC"/>
     <w:multiLevelType w:val="hybridMultilevel"/>
@@ -2180,25 +2499,25 @@
       </w:pPr>
     </w:lvl>
   </w:abstractNum>
-  <w:num w:numId="1">
+  <w:num w:numId="1" w16cid:durableId="2098280649">
     <w:abstractNumId w:val="5"/>
   </w:num>
-  <w:num w:numId="2">
+  <w:num w:numId="2" w16cid:durableId="1102526587">
     <w:abstractNumId w:val="2"/>
   </w:num>
-  <w:num w:numId="3">
+  <w:num w:numId="3" w16cid:durableId="766075157">
     <w:abstractNumId w:val="0"/>
   </w:num>
-  <w:num w:numId="4">
+  <w:num w:numId="4" w16cid:durableId="1618219612">
     <w:abstractNumId w:val="3"/>
   </w:num>
-  <w:num w:numId="5">
+  <w:num w:numId="5" w16cid:durableId="869102888">
     <w:abstractNumId w:val="1"/>
   </w:num>
-  <w:num w:numId="6">
+  <w:num w:numId="6" w16cid:durableId="550968578">
     <w:abstractNumId w:val="4"/>
   </w:num>
-  <w:num w:numId="7">
+  <w:num w:numId="7" w16cid:durableId="2059670044">
     <w:abstractNumId w:val="6"/>
   </w:num>
 </w:numbering>

</xml_diff>

<commit_message>
vault backup: 2022-12-19 21:58:06
</commit_message>
<xml_diff>
--- a/Electrical Engineering Lab/Lab 10/學號_姓名_Lab010_結報.docx
+++ b/Electrical Engineering Lab/Lab 10/學號_姓名_Lab010_結報.docx
@@ -749,7 +749,6 @@
             <w:pPr>
               <w:jc w:val="center"/>
               <w:rPr>
-                <w:rFonts w:hint="eastAsia"/>
                 <w:b/>
               </w:rPr>
             </w:pPr>
@@ -776,7 +775,6 @@
             <w:pPr>
               <w:jc w:val="center"/>
               <w:rPr>
-                <w:rFonts w:hint="eastAsia"/>
                 <w:b/>
               </w:rPr>
             </w:pPr>
@@ -1039,13 +1037,7 @@
         </w:drawing>
       </w:r>
     </w:p>
-    <w:p>
-      <w:pPr>
-        <w:rPr>
-          <w:rFonts w:hint="eastAsia"/>
-        </w:rPr>
-      </w:pPr>
-    </w:p>
+    <w:p/>
     <w:p>
       <w:pPr>
         <w:rPr>
@@ -1073,23 +1065,42 @@
       </w:r>
     </w:p>
     <w:p>
+      <w:r>
+        <w:rPr>
+          <w:rFonts w:hint="eastAsia"/>
+        </w:rPr>
+        <w:t>T</w:t>
+      </w:r>
+      <w:r>
+        <w:t xml:space="preserve">ry to explain if aliasing happened, </w:t>
+      </w:r>
+      <w:r>
+        <w:t>What's bothering you?</w:t>
+      </w:r>
+    </w:p>
+    <w:p/>
+    <w:p>
+      <w:pPr>
+        <w:rPr>
+          <w:rFonts w:hint="eastAsia"/>
+        </w:rPr>
+      </w:pPr>
+      <w:r>
+        <w:t xml:space="preserve">It can </w:t>
+      </w:r>
+      <w:r>
+        <w:t>cause different signals to become indistinguishable</w:t>
+      </w:r>
+      <w:r>
+        <w:t>.</w:t>
+      </w:r>
+    </w:p>
+    <w:p>
       <w:pPr>
         <w:rPr>
           <w:sz w:val="28"/>
         </w:rPr>
       </w:pPr>
-      <w:r>
-        <w:rPr>
-          <w:rFonts w:hint="eastAsia"/>
-        </w:rPr>
-        <w:t>T</w:t>
-      </w:r>
-      <w:r>
-        <w:t xml:space="preserve">ry to explain if aliasing happened, </w:t>
-      </w:r>
-      <w:r>
-        <w:t>What's bothering you?</w:t>
-      </w:r>
       <w:r>
         <w:br w:type="page"/>
       </w:r>
@@ -1377,7 +1388,6 @@
             <w:pPr>
               <w:jc w:val="center"/>
               <w:rPr>
-                <w:rFonts w:hint="eastAsia"/>
                 <w:b/>
               </w:rPr>
             </w:pPr>
@@ -1818,9 +1828,29 @@
     <w:p>
       <w:pPr>
         <w:rPr>
+          <w:rFonts w:hint="eastAsia"/>
           <w:iCs/>
         </w:rPr>
       </w:pPr>
+      <w:r>
+        <w:rPr>
+          <w:rFonts w:hint="eastAsia"/>
+          <w:iCs/>
+        </w:rPr>
+        <w:t>Y</w:t>
+      </w:r>
+      <w:r>
+        <w:rPr>
+          <w:iCs/>
+        </w:rPr>
+        <w:t xml:space="preserve">es, </w:t>
+      </w:r>
+      <w:r>
+        <w:rPr>
+          <w:iCs/>
+        </w:rPr>
+        <w:t>if you see closely, you may observe a saw-like wave shown as the figure below.</w:t>
+      </w:r>
     </w:p>
     <w:p>
       <w:pPr>
@@ -1835,9 +1865,91 @@
           <w:iCs/>
         </w:rPr>
       </w:pPr>
+      <w:r>
+        <w:rPr>
+          <w:noProof/>
+        </w:rPr>
+        <w:lastRenderedPageBreak/>
+        <w:drawing>
+          <wp:inline distT="0" distB="0" distL="0" distR="0" wp14:anchorId="3C35F4F2" wp14:editId="234528A4">
+            <wp:extent cx="6645910" cy="3235960"/>
+            <wp:effectExtent l="0" t="0" r="2540" b="2540"/>
+            <wp:docPr id="6" name="圖片 6" descr="1. Quantization error of an ideal ADC, borrowed from [4] | Download  Scientific Diagram"/>
+            <wp:cNvGraphicFramePr>
+              <a:graphicFrameLocks xmlns:a="http://schemas.openxmlformats.org/drawingml/2006/main" noChangeAspect="1"/>
+            </wp:cNvGraphicFramePr>
+            <a:graphic xmlns:a="http://schemas.openxmlformats.org/drawingml/2006/main">
+              <a:graphicData uri="http://schemas.openxmlformats.org/drawingml/2006/picture">
+                <pic:pic xmlns:pic="http://schemas.openxmlformats.org/drawingml/2006/picture">
+                  <pic:nvPicPr>
+                    <pic:cNvPr id="0" name="Picture 1" descr="1. Quantization error of an ideal ADC, borrowed from [4] | Download  Scientific Diagram"/>
+                    <pic:cNvPicPr>
+                      <a:picLocks noChangeAspect="1" noChangeArrowheads="1"/>
+                    </pic:cNvPicPr>
+                  </pic:nvPicPr>
+                  <pic:blipFill>
+                    <a:blip r:embed="rId14">
+                      <a:extLst>
+                        <a:ext uri="{28A0092B-C50C-407E-A947-70E740481C1C}">
+                          <a14:useLocalDpi xmlns:a14="http://schemas.microsoft.com/office/drawing/2010/main" val="0"/>
+                        </a:ext>
+                      </a:extLst>
+                    </a:blip>
+                    <a:srcRect/>
+                    <a:stretch>
+                      <a:fillRect/>
+                    </a:stretch>
+                  </pic:blipFill>
+                  <pic:spPr bwMode="auto">
+                    <a:xfrm>
+                      <a:off x="0" y="0"/>
+                      <a:ext cx="6645910" cy="3235960"/>
+                    </a:xfrm>
+                    <a:prstGeom prst="rect">
+                      <a:avLst/>
+                    </a:prstGeom>
+                    <a:noFill/>
+                    <a:ln>
+                      <a:noFill/>
+                    </a:ln>
+                  </pic:spPr>
+                </pic:pic>
+              </a:graphicData>
+            </a:graphic>
+          </wp:inline>
+        </w:drawing>
+      </w:r>
+    </w:p>
+    <w:p>
+      <w:pPr>
+        <w:rPr>
+          <w:rFonts w:hint="eastAsia"/>
+          <w:iCs/>
+        </w:rPr>
+      </w:pPr>
+    </w:p>
+    <w:p>
+      <w:pPr>
+        <w:rPr>
+          <w:rFonts w:hint="eastAsia"/>
+          <w:iCs/>
+        </w:rPr>
+      </w:pPr>
+      <w:r>
+        <w:rPr>
+          <w:iCs/>
+        </w:rPr>
+        <w:t>T</w:t>
+      </w:r>
+      <w:r>
+        <w:rPr>
+          <w:iCs/>
+        </w:rPr>
+        <w:t>he quantization error can be affected by other factors such as noise, interference, or nonlinearities in the system, which can further contribute to the overall error in the quantized signal. These factors may also be difficult to precisely quantify and may vary over time or with different signals.</w:t>
+      </w:r>
     </w:p>
     <w:sectPr>
-      <w:headerReference w:type="default" r:id="rId14"/>
+      <w:headerReference w:type="default" r:id="rId15"/>
       <w:pgSz w:w="11906" w:h="16838"/>
       <w:pgMar w:top="720" w:right="720" w:bottom="720" w:left="720" w:header="851" w:footer="992" w:gutter="0"/>
       <w:cols w:space="425"/>

</xml_diff>